<commit_message>
more work on text, getting through reviewer comments
</commit_message>
<xml_diff>
--- a/TAB2.docx
+++ b/TAB2.docx
@@ -88,7 +88,7 @@
           <w:sz w:val="24"/>
           <w:szCs w:val="24"/>
         </w:rPr>
-        <w:t>: Sex-specific parameter values used in all four scenarios in the simulation experiment</w:t>
+        <w:t xml:space="preserve">: Sex-specific </w:t>
       </w:r>
       <w:r>
         <w:rPr>
@@ -98,7 +98,99 @@
           <w:sz w:val="24"/>
           <w:szCs w:val="24"/>
         </w:rPr>
-        <w:t xml:space="preserve"> (CITE DUNN)</w:t>
+        <w:t xml:space="preserve">von </w:t>
+      </w:r>
+      <w:proofErr w:type="spellStart"/>
+      <w:r>
+        <w:rPr>
+          <w:rFonts w:ascii="Times New Roman" w:hAnsi="Times New Roman" w:cs="Times New Roman"/>
+          <w:i w:val="0"/>
+          <w:color w:val="000000" w:themeColor="text1"/>
+          <w:sz w:val="24"/>
+          <w:szCs w:val="24"/>
+        </w:rPr>
+        <w:t>Bertalanffy</w:t>
+      </w:r>
+      <w:proofErr w:type="spellEnd"/>
+      <w:r>
+        <w:rPr>
+          <w:rFonts w:ascii="Times New Roman" w:hAnsi="Times New Roman" w:cs="Times New Roman"/>
+          <w:i w:val="0"/>
+          <w:color w:val="000000" w:themeColor="text1"/>
+          <w:sz w:val="24"/>
+          <w:szCs w:val="24"/>
+        </w:rPr>
+        <w:t xml:space="preserve"> growth </w:t>
+      </w:r>
+      <w:r>
+        <w:rPr>
+          <w:rFonts w:ascii="Times New Roman" w:hAnsi="Times New Roman" w:cs="Times New Roman"/>
+          <w:i w:val="0"/>
+          <w:color w:val="000000" w:themeColor="text1"/>
+          <w:sz w:val="24"/>
+          <w:szCs w:val="24"/>
+        </w:rPr>
+        <w:t xml:space="preserve">parameter values </w:t>
+      </w:r>
+      <w:r>
+        <w:rPr>
+          <w:rFonts w:ascii="Times New Roman" w:hAnsi="Times New Roman" w:cs="Times New Roman"/>
+          <w:i w:val="0"/>
+          <w:color w:val="000000" w:themeColor="text1"/>
+          <w:sz w:val="24"/>
+          <w:szCs w:val="24"/>
+        </w:rPr>
+        <w:t xml:space="preserve">estimated in </w:t>
+      </w:r>
+      <w:r>
+        <w:rPr>
+          <w:rFonts w:ascii="Times New Roman" w:hAnsi="Times New Roman" w:cs="Times New Roman"/>
+          <w:i w:val="0"/>
+          <w:color w:val="000000" w:themeColor="text1"/>
+          <w:sz w:val="24"/>
+          <w:szCs w:val="24"/>
+        </w:rPr>
+        <w:fldChar w:fldCharType="begin"/>
+      </w:r>
+      <w:r>
+        <w:rPr>
+          <w:rFonts w:ascii="Times New Roman" w:hAnsi="Times New Roman" w:cs="Times New Roman"/>
+          <w:i w:val="0"/>
+          <w:color w:val="000000" w:themeColor="text1"/>
+          <w:sz w:val="24"/>
+          <w:szCs w:val="24"/>
+        </w:rPr>
+        <w:instrText xml:space="preserve"> ADDIN ZOTERO_ITEM CSL_CITATION {"citationID":"2qb0hjv9qb","properties":{"formattedCitation":"(Dunn et al., 2006)","plainCitation":"(Dunn et al., 2006)"},"citationItems":[{"id":11,"uris":["http://zotero.org/users/local/UQR2zlZa/items/3JJ9WTMX"],"uri":["http://zotero.org/users/local/UQR2zlZa/items/3JJ9WTMX"],"itemData":{"id":11,"type":"article-journal","title":"Revised estimates of the biological parameters for Antarctic toothfish (Dissostichus mawsoni) in the Ross Sea","container-title":"WG-FSA-SAM","page":"1-14","volume":"06/8","author":[{"family":"Dunn","given":"Alistair"},{"family":"Horn","given":"Peter L."},{"family":"Hanchet","given":"S.M."}],"issued":{"date-parts":[["2006",6,25]]}}}],"schema":"https://github.com/citation-style-language/schema/raw/master/csl-citation.json"} </w:instrText>
+      </w:r>
+      <w:r>
+        <w:rPr>
+          <w:rFonts w:ascii="Times New Roman" w:hAnsi="Times New Roman" w:cs="Times New Roman"/>
+          <w:i w:val="0"/>
+          <w:color w:val="000000" w:themeColor="text1"/>
+          <w:sz w:val="24"/>
+          <w:szCs w:val="24"/>
+        </w:rPr>
+        <w:fldChar w:fldCharType="separate"/>
+      </w:r>
+      <w:r>
+        <w:rPr>
+          <w:rFonts w:ascii="Times New Roman" w:hAnsi="Times New Roman" w:cs="Times New Roman"/>
+          <w:i w:val="0"/>
+          <w:color w:val="000000" w:themeColor="text1"/>
+          <w:sz w:val="24"/>
+          <w:szCs w:val="24"/>
+        </w:rPr>
+        <w:t>Dunn et al. (2006)</w:t>
+      </w:r>
+      <w:r>
+        <w:rPr>
+          <w:rFonts w:ascii="Times New Roman" w:hAnsi="Times New Roman" w:cs="Times New Roman"/>
+          <w:i w:val="0"/>
+          <w:color w:val="000000" w:themeColor="text1"/>
+          <w:sz w:val="24"/>
+          <w:szCs w:val="24"/>
+        </w:rPr>
+        <w:fldChar w:fldCharType="end"/>
       </w:r>
       <w:r>
         <w:rPr>
@@ -1684,7 +1776,7 @@
 </file>
 
 <file path=customXml/itemProps1.xml><?xml version="1.0" encoding="utf-8"?>
-<ds:datastoreItem xmlns:ds="http://schemas.openxmlformats.org/officeDocument/2006/customXml" ds:itemID="{62F6FE68-7062-47B2-850E-6DFA346B1305}">
+<ds:datastoreItem xmlns:ds="http://schemas.openxmlformats.org/officeDocument/2006/customXml" ds:itemID="{D4DE4985-1DFF-42E2-A268-808CCE75A345}">
   <ds:schemaRefs>
     <ds:schemaRef ds:uri="http://schemas.openxmlformats.org/officeDocument/2006/bibliography"/>
   </ds:schemaRefs>

</xml_diff>